<commit_message>
Update homework with new pages url
</commit_message>
<xml_diff>
--- a/FIT3179 week 10 homework.docx
+++ b/FIT3179 week 10 homework.docx
@@ -112,14 +112,9 @@
       <w:r>
         <w:t xml:space="preserve">Visualisation URL: </w:t>
       </w:r>
-      <w:hyperlink r:id="rId8" w:history="1">
-        <w:r>
-          <w:rPr>
-            <w:rStyle w:val="Hyperlink"/>
-          </w:rPr>
-          <w:t>https://yyhav1.github.io/fit3179_datavis2/</w:t>
-        </w:r>
-      </w:hyperlink>
+      <w:r>
+        <w:t>https://yyhav1.github.io/fit3179_week10/</w:t>
+      </w:r>
     </w:p>
     <w:p/>
     <w:p>
@@ -183,21 +178,7 @@
           <w:i/>
           <w:iCs/>
         </w:rPr>
-        <w:t xml:space="preserve"> (and I’ve even included </w:t>
-      </w:r>
-      <w:r>
-        <w:rPr>
-          <w:i/>
-          <w:iCs/>
-        </w:rPr>
-        <w:t>hover and click animations</w:t>
-      </w:r>
-      <w:r>
-        <w:rPr>
-          <w:i/>
-          <w:iCs/>
-        </w:rPr>
-        <w:t>)</w:t>
+        <w:t xml:space="preserve"> (and I’ve even included hover and click animations)</w:t>
       </w:r>
       <w:r>
         <w:rPr>
@@ -244,21 +225,9 @@
         <w:t>V</w:t>
       </w:r>
       <w:r>
-        <w:t xml:space="preserve">isits per </w:t>
-      </w:r>
-      <w:r>
-        <w:t xml:space="preserve">month per </w:t>
-      </w:r>
-      <w:r>
-        <w:t xml:space="preserve">national park </w:t>
-      </w:r>
-      <w:r>
-        <w:t>2012-2021</w:t>
-      </w:r>
-      <w:r>
-        <w:t xml:space="preserve">, from the query builder available at </w:t>
-      </w:r>
-      <w:hyperlink r:id="rId9" w:history="1">
+        <w:t xml:space="preserve">isits per month per national park 2012-2021, from the query builder available at </w:t>
+      </w:r>
+      <w:hyperlink r:id="rId8" w:history="1">
         <w:r>
           <w:rPr>
             <w:rStyle w:val="Hyperlink"/>
@@ -273,7 +242,7 @@
         <w:lastRenderedPageBreak/>
         <w:t xml:space="preserve">from </w:t>
       </w:r>
-      <w:hyperlink r:id="rId10" w:history="1">
+      <w:hyperlink r:id="rId9" w:history="1">
         <w:r>
           <w:rPr>
             <w:rStyle w:val="Hyperlink"/>
@@ -284,7 +253,7 @@
       <w:r>
         <w:t xml:space="preserve">; geographic topoJSON from </w:t>
       </w:r>
-      <w:hyperlink r:id="rId11" w:history="1">
+      <w:hyperlink r:id="rId10" w:history="1">
         <w:r>
           <w:rPr>
             <w:rStyle w:val="Hyperlink"/>
@@ -295,7 +264,7 @@
       <w:r>
         <w:t xml:space="preserve"> with underlying data from </w:t>
       </w:r>
-      <w:hyperlink r:id="rId12" w:history="1">
+      <w:hyperlink r:id="rId11" w:history="1">
         <w:r>
           <w:rPr>
             <w:rStyle w:val="Hyperlink"/>
@@ -306,7 +275,7 @@
       <w:r>
         <w:t xml:space="preserve">; fees per national park from </w:t>
       </w:r>
-      <w:hyperlink r:id="rId13" w:history="1">
+      <w:hyperlink r:id="rId12" w:history="1">
         <w:r>
           <w:rPr>
             <w:rStyle w:val="Hyperlink"/>
@@ -2096,6 +2065,7 @@
   <w:style w:type="character" w:default="1" w:styleId="DefaultParagraphFont">
     <w:name w:val="Default Paragraph Font"/>
     <w:uiPriority w:val="1"/>
+    <w:semiHidden/>
     <w:unhideWhenUsed/>
   </w:style>
   <w:style w:type="table" w:default="1" w:styleId="TableNormal">

</xml_diff>